<commit_message>
user login és regisztráció
</commit_message>
<xml_diff>
--- a/Baldriod dokumentáció.docx
+++ b/Baldriod dokumentáció.docx
@@ -137,60 +137,102 @@
           <w:szCs w:val="24"/>
         </w:rPr>
       </w:pPr>
-    </w:p>
-    <w:p>
-      <w:pPr>
-        <w:spacing w:line="360" w:lineRule="auto"/>
-        <w:rPr>
-          <w:rFonts w:ascii="Times New Roman" w:hAnsi="Times New Roman" w:cs="Times New Roman"/>
-          <w:sz w:val="24"/>
-        </w:rPr>
-      </w:pPr>
-    </w:p>
-    <w:p>
-      <w:pPr>
-        <w:spacing w:line="360" w:lineRule="auto"/>
-        <w:rPr>
-          <w:rFonts w:ascii="Times New Roman" w:hAnsi="Times New Roman" w:cs="Times New Roman"/>
-          <w:sz w:val="24"/>
-        </w:rPr>
-      </w:pPr>
-    </w:p>
-    <w:p>
-      <w:pPr>
-        <w:spacing w:line="360" w:lineRule="auto"/>
-        <w:rPr>
-          <w:rFonts w:ascii="Times New Roman" w:hAnsi="Times New Roman" w:cs="Times New Roman"/>
-          <w:sz w:val="24"/>
-        </w:rPr>
-      </w:pPr>
-    </w:p>
-    <w:p>
-      <w:pPr>
-        <w:spacing w:line="360" w:lineRule="auto"/>
-        <w:rPr>
-          <w:rFonts w:ascii="Times New Roman" w:hAnsi="Times New Roman" w:cs="Times New Roman"/>
-          <w:sz w:val="24"/>
-        </w:rPr>
-      </w:pPr>
-    </w:p>
-    <w:p>
-      <w:pPr>
-        <w:spacing w:line="360" w:lineRule="auto"/>
-        <w:rPr>
-          <w:rFonts w:ascii="Times New Roman" w:hAnsi="Times New Roman" w:cs="Times New Roman"/>
-          <w:sz w:val="24"/>
-        </w:rPr>
-      </w:pPr>
-    </w:p>
-    <w:p>
-      <w:pPr>
-        <w:spacing w:line="360" w:lineRule="auto"/>
-        <w:rPr>
-          <w:rFonts w:ascii="Times New Roman" w:hAnsi="Times New Roman" w:cs="Times New Roman"/>
-          <w:sz w:val="24"/>
-        </w:rPr>
-      </w:pPr>
+      <w:r>
+        <w:rPr>
+          <w:rFonts w:ascii="Times New Roman" w:hAnsi="Times New Roman" w:cs="Times New Roman"/>
+          <w:sz w:val="24"/>
+          <w:szCs w:val="24"/>
+        </w:rPr>
+        <w:t>Új játék: 3</w:t>
+      </w:r>
+    </w:p>
+    <w:p>
+      <w:pPr>
+        <w:spacing w:line="360" w:lineRule="auto"/>
+        <w:rPr>
+          <w:rFonts w:ascii="Times New Roman" w:hAnsi="Times New Roman" w:cs="Times New Roman"/>
+          <w:sz w:val="24"/>
+          <w:szCs w:val="24"/>
+        </w:rPr>
+      </w:pPr>
+      <w:r>
+        <w:rPr>
+          <w:rFonts w:ascii="Times New Roman" w:hAnsi="Times New Roman" w:cs="Times New Roman"/>
+          <w:sz w:val="24"/>
+          <w:szCs w:val="24"/>
+        </w:rPr>
+        <w:t>Játék oldal: 6</w:t>
+      </w:r>
+    </w:p>
+    <w:p>
+      <w:pPr>
+        <w:spacing w:line="360" w:lineRule="auto"/>
+        <w:rPr>
+          <w:rFonts w:ascii="Times New Roman" w:hAnsi="Times New Roman" w:cs="Times New Roman"/>
+          <w:sz w:val="24"/>
+          <w:szCs w:val="24"/>
+        </w:rPr>
+      </w:pPr>
+      <w:r>
+        <w:rPr>
+          <w:rFonts w:ascii="Times New Roman" w:hAnsi="Times New Roman" w:cs="Times New Roman"/>
+          <w:sz w:val="24"/>
+          <w:szCs w:val="24"/>
+        </w:rPr>
+        <w:t>Admin oldal: 13</w:t>
+      </w:r>
+    </w:p>
+    <w:p>
+      <w:pPr>
+        <w:spacing w:line="360" w:lineRule="auto"/>
+        <w:rPr>
+          <w:rFonts w:ascii="Times New Roman" w:hAnsi="Times New Roman" w:cs="Times New Roman"/>
+          <w:sz w:val="24"/>
+          <w:szCs w:val="24"/>
+        </w:rPr>
+      </w:pPr>
+      <w:r>
+        <w:rPr>
+          <w:rFonts w:ascii="Times New Roman" w:hAnsi="Times New Roman" w:cs="Times New Roman"/>
+          <w:sz w:val="24"/>
+          <w:szCs w:val="24"/>
+        </w:rPr>
+        <w:t>Fájlrendszer: 15</w:t>
+      </w:r>
+    </w:p>
+    <w:p>
+      <w:pPr>
+        <w:spacing w:line="360" w:lineRule="auto"/>
+        <w:rPr>
+          <w:rFonts w:ascii="Times New Roman" w:hAnsi="Times New Roman" w:cs="Times New Roman"/>
+          <w:sz w:val="24"/>
+          <w:szCs w:val="24"/>
+        </w:rPr>
+      </w:pPr>
+      <w:r>
+        <w:rPr>
+          <w:rFonts w:ascii="Times New Roman" w:hAnsi="Times New Roman" w:cs="Times New Roman"/>
+          <w:sz w:val="24"/>
+          <w:szCs w:val="24"/>
+        </w:rPr>
+        <w:t>Cypress tesztek: 16</w:t>
+      </w:r>
+    </w:p>
+    <w:p>
+      <w:pPr>
+        <w:spacing w:line="360" w:lineRule="auto"/>
+        <w:rPr>
+          <w:rFonts w:ascii="Times New Roman" w:hAnsi="Times New Roman" w:cs="Times New Roman"/>
+          <w:sz w:val="24"/>
+        </w:rPr>
+      </w:pPr>
+      <w:r>
+        <w:rPr>
+          <w:rFonts w:ascii="Times New Roman" w:hAnsi="Times New Roman" w:cs="Times New Roman"/>
+          <w:sz w:val="24"/>
+        </w:rPr>
+        <w:t>Felhasznált eszközök, feladatmegosztás, továbbfejlesztési ötletek: 17</w:t>
+      </w:r>
     </w:p>
     <w:p>
       <w:pPr>
@@ -3400,7 +3442,7 @@
           <w:sz w:val="24"/>
         </w:rPr>
         <w:drawing>
-          <wp:inline distT="0" distB="0" distL="0" distR="0" wp14:anchorId="4C37153A" wp14:editId="1914A09B">
+          <wp:inline distT="0" distB="0" distL="0" distR="0" wp14:anchorId="4C37153A" wp14:editId="4F68F988">
             <wp:extent cx="5989922" cy="3249930"/>
             <wp:effectExtent l="57150" t="57150" r="68580" b="83820"/>
             <wp:docPr id="561510810" name="Kép 561510810"/>
@@ -3496,7 +3538,7 @@
           <w:sz w:val="24"/>
         </w:rPr>
         <w:drawing>
-          <wp:inline distT="0" distB="0" distL="0" distR="0" wp14:anchorId="732BCB36" wp14:editId="24BD9BF4">
+          <wp:inline distT="0" distB="0" distL="0" distR="0" wp14:anchorId="732BCB36" wp14:editId="5000F2A1">
             <wp:extent cx="4163837" cy="2579370"/>
             <wp:effectExtent l="57150" t="57150" r="84455" b="68580"/>
             <wp:docPr id="1890463827" name="Kép 1890463827" descr="A képen szöveg, képernyőkép, szám, Téglalap látható&#10;&#10;Automatikusan generált leírás"/>
@@ -8028,10 +8070,6 @@
 </file>
 
 <file path=customXml/item1.xml><?xml version="1.0" encoding="utf-8"?>
-<b:Sources xmlns:b="http://schemas.openxmlformats.org/officeDocument/2006/bibliography" xmlns="http://schemas.openxmlformats.org/officeDocument/2006/bibliography" SelectedStyle="\APASixthEditionOfficeOnline.xsl" StyleName="APA" Version="6"/>
-</file>
-
-<file path=customXml/item2.xml><?xml version="1.0" encoding="utf-8"?>
 <ct:contentTypeSchema xmlns:ct="http://schemas.microsoft.com/office/2006/metadata/contentType" xmlns:ma="http://schemas.microsoft.com/office/2006/metadata/properties/metaAttributes" ct:_="" ma:_="" ma:contentTypeName="Dokumentum" ma:contentTypeID="0x010100CFEE45203A1B6A4990CD534C5AF8D832" ma:contentTypeVersion="10" ma:contentTypeDescription="Új dokumentum létrehozása." ma:contentTypeScope="" ma:versionID="62178fa31256ad18db1091f981a28af6">
   <xsd:schema xmlns:xsd="http://www.w3.org/2001/XMLSchema" xmlns:xs="http://www.w3.org/2001/XMLSchema" xmlns:p="http://schemas.microsoft.com/office/2006/metadata/properties" xmlns:ns2="d6b1047b-f2ee-41e5-a5e1-fc5ae177d8df" xmlns:ns3="bd6aa00f-a6e9-46e0-a9d7-e66c33852688" targetNamespace="http://schemas.microsoft.com/office/2006/metadata/properties" ma:root="true" ma:fieldsID="9ff2a2d7f6cfa3edbf650cf1a4dd99c2" ns2:_="" ns3:_="">
     <xsd:import namespace="d6b1047b-f2ee-41e5-a5e1-fc5ae177d8df"/>
@@ -8220,6 +8258,10 @@
 </ct:contentTypeSchema>
 </file>
 
+<file path=customXml/item2.xml><?xml version="1.0" encoding="utf-8"?>
+<b:Sources xmlns:b="http://schemas.openxmlformats.org/officeDocument/2006/bibliography" xmlns="http://schemas.openxmlformats.org/officeDocument/2006/bibliography" SelectedStyle="\APASixthEditionOfficeOnline.xsl" StyleName="APA" Version="6"/>
+</file>
+
 <file path=customXml/item3.xml><?xml version="1.0" encoding="utf-8"?>
 <?mso-contentType ?>
 <FormTemplates xmlns="http://schemas.microsoft.com/sharepoint/v3/contenttype/forms">
@@ -8230,14 +8272,6 @@
 </file>
 
 <file path=customXml/itemProps1.xml><?xml version="1.0" encoding="utf-8"?>
-<ds:datastoreItem xmlns:ds="http://schemas.openxmlformats.org/officeDocument/2006/customXml" ds:itemID="{8519689F-E775-4BBE-B42D-957E0B4BE03D}">
-  <ds:schemaRefs>
-    <ds:schemaRef ds:uri="http://schemas.openxmlformats.org/officeDocument/2006/bibliography"/>
-  </ds:schemaRefs>
-</ds:datastoreItem>
-</file>
-
-<file path=customXml/itemProps2.xml><?xml version="1.0" encoding="utf-8"?>
 <ds:datastoreItem xmlns:ds="http://schemas.openxmlformats.org/officeDocument/2006/customXml" ds:itemID="{763EF1D8-3D1A-4DC7-BEC1-10CBE29EB5D5}">
   <ds:schemaRefs>
     <ds:schemaRef ds:uri="http://schemas.microsoft.com/office/2006/metadata/contentType"/>
@@ -8256,6 +8290,14 @@
 </ds:datastoreItem>
 </file>
 
+<file path=customXml/itemProps2.xml><?xml version="1.0" encoding="utf-8"?>
+<ds:datastoreItem xmlns:ds="http://schemas.openxmlformats.org/officeDocument/2006/customXml" ds:itemID="{8519689F-E775-4BBE-B42D-957E0B4BE03D}">
+  <ds:schemaRefs>
+    <ds:schemaRef ds:uri="http://schemas.openxmlformats.org/officeDocument/2006/bibliography"/>
+  </ds:schemaRefs>
+</ds:datastoreItem>
+</file>
+
 <file path=customXml/itemProps3.xml><?xml version="1.0" encoding="utf-8"?>
 <ds:datastoreItem xmlns:ds="http://schemas.openxmlformats.org/officeDocument/2006/customXml" ds:itemID="{8301AD8E-8BB0-4053-81FF-A9DFCD6EAA62}">
   <ds:schemaRefs>

</xml_diff>